<commit_message>
Added a caption and a document, which includes all the notes I made whilst creating the game.
</commit_message>
<xml_diff>
--- a/Stack/Stack game/Stack game.docx
+++ b/Stack/Stack game/Stack game.docx
@@ -35,6 +35,27 @@
           <w:sz w:val="24"/>
           <w:szCs w:val="24"/>
         </w:rPr>
+        <w:t>Started: 28/11/2022</w:t>
+      </w:r>
+    </w:p>
+    <w:p>
+      <w:pPr>
+        <w:rPr>
+          <w:b/>
+          <w:bCs/>
+          <w:sz w:val="24"/>
+          <w:szCs w:val="24"/>
+          <w:u w:val="single"/>
+        </w:rPr>
+      </w:pPr>
+      <w:r>
+        <w:rPr>
+          <w:b/>
+          <w:bCs/>
+          <w:sz w:val="24"/>
+          <w:szCs w:val="24"/>
+          <w:u w:val="single"/>
+        </w:rPr>
         <w:t>Main objectives:</w:t>
       </w:r>
     </w:p>
@@ -82,35 +103,75 @@
           <w:sz w:val="24"/>
           <w:szCs w:val="24"/>
         </w:rPr>
-        <w:t>Answer maths questions to pop/push items off/on the stack</w:t>
-      </w:r>
-      <w:r>
-        <w:rPr>
-          <w:sz w:val="24"/>
-          <w:szCs w:val="24"/>
-        </w:rPr>
-        <w:t xml:space="preserve"> (You can switch between questions to pop and remove items off the stack.</w:t>
-      </w:r>
-    </w:p>
-    <w:p>
-      <w:pPr>
-        <w:rPr>
-          <w:sz w:val="24"/>
-          <w:szCs w:val="24"/>
-        </w:rPr>
-      </w:pPr>
-    </w:p>
-    <w:p>
-      <w:pPr>
-        <w:rPr>
-          <w:sz w:val="24"/>
-          <w:szCs w:val="24"/>
-        </w:rPr>
-      </w:pPr>
-      <w:r>
-        <w:rPr>
-          <w:sz w:val="24"/>
-          <w:szCs w:val="24"/>
+        <w:t>Answer maths</w:t>
+      </w:r>
+      <w:r>
+        <w:rPr>
+          <w:sz w:val="24"/>
+          <w:szCs w:val="24"/>
+        </w:rPr>
+        <w:t xml:space="preserve"> </w:t>
+      </w:r>
+      <w:r>
+        <w:rPr>
+          <w:sz w:val="24"/>
+          <w:szCs w:val="24"/>
+        </w:rPr>
+        <w:t xml:space="preserve">questions </w:t>
+      </w:r>
+      <w:r>
+        <w:rPr>
+          <w:sz w:val="24"/>
+          <w:szCs w:val="24"/>
+        </w:rPr>
+        <w:t xml:space="preserve">or correctly spell the word </w:t>
+      </w:r>
+      <w:r>
+        <w:rPr>
+          <w:sz w:val="24"/>
+          <w:szCs w:val="24"/>
+        </w:rPr>
+        <w:t xml:space="preserve">to </w:t>
+      </w:r>
+      <w:r>
+        <w:rPr>
+          <w:sz w:val="24"/>
+          <w:szCs w:val="24"/>
+        </w:rPr>
+        <w:t>travel up and down the stack</w:t>
+      </w:r>
+      <w:r>
+        <w:rPr>
+          <w:sz w:val="24"/>
+          <w:szCs w:val="24"/>
+        </w:rPr>
+        <w:t xml:space="preserve"> </w:t>
+      </w:r>
+      <w:r>
+        <w:rPr>
+          <w:sz w:val="24"/>
+          <w:szCs w:val="24"/>
+        </w:rPr>
+        <w:t>or pop/ push items off and onto the stack.</w:t>
+      </w:r>
+    </w:p>
+    <w:p>
+      <w:pPr>
+        <w:rPr>
+          <w:b/>
+          <w:bCs/>
+          <w:sz w:val="24"/>
+          <w:szCs w:val="24"/>
+          <w:u w:val="single"/>
+        </w:rPr>
+      </w:pPr>
+      <w:r>
+        <w:rPr>
+          <w:b/>
+          <w:bCs/>
+          <w:sz w:val="24"/>
+          <w:szCs w:val="24"/>
+          <w:u w:val="single"/>
         </w:rPr>
         <w:t>Features to add:</w:t>
       </w:r>
@@ -125,12 +186,14 @@
         <w:rPr>
           <w:sz w:val="24"/>
           <w:szCs w:val="24"/>
-        </w:rPr>
-      </w:pPr>
-      <w:r>
-        <w:rPr>
-          <w:sz w:val="24"/>
-          <w:szCs w:val="24"/>
+          <w:highlight w:val="green"/>
+        </w:rPr>
+      </w:pPr>
+      <w:r>
+        <w:rPr>
+          <w:sz w:val="24"/>
+          <w:szCs w:val="24"/>
+          <w:highlight w:val="green"/>
         </w:rPr>
         <w:t>Timer that counts down from 5 seconds (from when the game has started and when every 5 seconds after)</w:t>
       </w:r>
@@ -145,12 +208,14 @@
         <w:rPr>
           <w:sz w:val="24"/>
           <w:szCs w:val="24"/>
-        </w:rPr>
-      </w:pPr>
-      <w:r>
-        <w:rPr>
-          <w:sz w:val="24"/>
-          <w:szCs w:val="24"/>
+          <w:highlight w:val="green"/>
+        </w:rPr>
+      </w:pPr>
+      <w:r>
+        <w:rPr>
+          <w:sz w:val="24"/>
+          <w:szCs w:val="24"/>
+          <w:highlight w:val="green"/>
         </w:rPr>
         <w:t>Timer needs to stop when in the menus.</w:t>
       </w:r>
@@ -165,12 +230,14 @@
         <w:rPr>
           <w:sz w:val="24"/>
           <w:szCs w:val="24"/>
-        </w:rPr>
-      </w:pPr>
-      <w:r>
-        <w:rPr>
-          <w:sz w:val="24"/>
-          <w:szCs w:val="24"/>
+          <w:highlight w:val="green"/>
+        </w:rPr>
+      </w:pPr>
+      <w:r>
+        <w:rPr>
+          <w:sz w:val="24"/>
+          <w:szCs w:val="24"/>
+          <w:highlight w:val="green"/>
         </w:rPr>
         <w:t xml:space="preserve">Track </w:t>
       </w:r>
@@ -178,8 +245,17 @@
         <w:rPr>
           <w:sz w:val="24"/>
           <w:szCs w:val="24"/>
-        </w:rPr>
-        <w:t>how long the player was in the menu and take that away from the time ingame</w:t>
+          <w:highlight w:val="green"/>
+        </w:rPr>
+        <w:t xml:space="preserve">how long the player was in the menu and take that away from the </w:t>
+      </w:r>
+      <w:r>
+        <w:rPr>
+          <w:sz w:val="24"/>
+          <w:szCs w:val="24"/>
+          <w:highlight w:val="green"/>
+        </w:rPr>
+        <w:t>time ingame</w:t>
       </w:r>
     </w:p>
     <w:p>
@@ -192,12 +268,14 @@
         <w:rPr>
           <w:sz w:val="24"/>
           <w:szCs w:val="24"/>
-        </w:rPr>
-      </w:pPr>
-      <w:r>
-        <w:rPr>
-          <w:sz w:val="24"/>
-          <w:szCs w:val="24"/>
+          <w:highlight w:val="green"/>
+        </w:rPr>
+      </w:pPr>
+      <w:r>
+        <w:rPr>
+          <w:sz w:val="24"/>
+          <w:szCs w:val="24"/>
+          <w:highlight w:val="green"/>
         </w:rPr>
         <w:t>Draw the stack onto the screen</w:t>
       </w:r>
@@ -205,12 +283,1702 @@
     <w:p>
       <w:pPr>
         <w:pStyle w:val="ListParagraph"/>
-        <w:ind w:left="0"/>
-        <w:rPr>
-          <w:sz w:val="24"/>
-          <w:szCs w:val="24"/>
-        </w:rPr>
-      </w:pPr>
+        <w:numPr>
+          <w:ilvl w:val="1"/>
+          <w:numId w:val="1"/>
+        </w:numPr>
+        <w:rPr>
+          <w:sz w:val="24"/>
+          <w:szCs w:val="24"/>
+          <w:highlight w:val="green"/>
+        </w:rPr>
+      </w:pPr>
+      <w:r>
+        <w:rPr>
+          <w:sz w:val="24"/>
+          <w:szCs w:val="24"/>
+          <w:highlight w:val="green"/>
+        </w:rPr>
+        <w:t>The stack will have 6 elements in</w:t>
+      </w:r>
+      <w:r>
+        <w:rPr>
+          <w:sz w:val="24"/>
+          <w:szCs w:val="24"/>
+          <w:highlight w:val="green"/>
+        </w:rPr>
+        <w:t xml:space="preserve"> it</w:t>
+      </w:r>
+    </w:p>
+    <w:p>
+      <w:pPr>
+        <w:pStyle w:val="ListParagraph"/>
+        <w:numPr>
+          <w:ilvl w:val="1"/>
+          <w:numId w:val="1"/>
+        </w:numPr>
+        <w:rPr>
+          <w:sz w:val="24"/>
+          <w:szCs w:val="24"/>
+          <w:highlight w:val="green"/>
+        </w:rPr>
+      </w:pPr>
+      <w:r>
+        <w:rPr>
+          <w:sz w:val="24"/>
+          <w:szCs w:val="24"/>
+          <w:highlight w:val="green"/>
+        </w:rPr>
+        <w:t xml:space="preserve">Create a </w:t>
+      </w:r>
+      <w:r>
+        <w:rPr>
+          <w:sz w:val="24"/>
+          <w:szCs w:val="24"/>
+          <w:highlight w:val="green"/>
+        </w:rPr>
+        <w:t xml:space="preserve">random list for the stack with the values 0 or 1. 1 </w:t>
+      </w:r>
+      <w:r>
+        <w:rPr>
+          <w:sz w:val="24"/>
+          <w:szCs w:val="24"/>
+          <w:highlight w:val="green"/>
+        </w:rPr>
+        <w:t>is the element that the player must be at by the time that the timer has reached 0 (otherwise they lose)</w:t>
+      </w:r>
+    </w:p>
+    <w:p>
+      <w:pPr>
+        <w:pStyle w:val="ListParagraph"/>
+        <w:numPr>
+          <w:ilvl w:val="1"/>
+          <w:numId w:val="1"/>
+        </w:numPr>
+        <w:rPr>
+          <w:sz w:val="24"/>
+          <w:szCs w:val="24"/>
+          <w:highlight w:val="green"/>
+        </w:rPr>
+      </w:pPr>
+      <w:r>
+        <w:rPr>
+          <w:sz w:val="24"/>
+          <w:szCs w:val="24"/>
+          <w:highlight w:val="green"/>
+        </w:rPr>
+        <w:t>Feed this random list into the Stack class.</w:t>
+      </w:r>
+    </w:p>
+    <w:p>
+      <w:pPr>
+        <w:pStyle w:val="ListParagraph"/>
+        <w:numPr>
+          <w:ilvl w:val="2"/>
+          <w:numId w:val="1"/>
+        </w:numPr>
+        <w:rPr>
+          <w:sz w:val="24"/>
+          <w:szCs w:val="24"/>
+          <w:highlight w:val="green"/>
+        </w:rPr>
+      </w:pPr>
+      <w:r>
+        <w:rPr>
+          <w:sz w:val="24"/>
+          <w:szCs w:val="24"/>
+          <w:highlight w:val="green"/>
+        </w:rPr>
+        <w:t>Create a method for the stack class which will update the items list inside of the stack (Much more efficient than creating a new stack instance each time the question is answered correctly)</w:t>
+      </w:r>
+    </w:p>
+    <w:p>
+      <w:pPr>
+        <w:pStyle w:val="ListParagraph"/>
+        <w:numPr>
+          <w:ilvl w:val="0"/>
+          <w:numId w:val="1"/>
+        </w:numPr>
+        <w:rPr>
+          <w:sz w:val="24"/>
+          <w:szCs w:val="24"/>
+          <w:highlight w:val="green"/>
+        </w:rPr>
+      </w:pPr>
+      <w:r>
+        <w:rPr>
+          <w:sz w:val="24"/>
+          <w:szCs w:val="24"/>
+          <w:highlight w:val="green"/>
+        </w:rPr>
+        <w:t>Draw the player on a random element of the stack</w:t>
+      </w:r>
+    </w:p>
+    <w:p>
+      <w:pPr>
+        <w:pStyle w:val="ListParagraph"/>
+        <w:numPr>
+          <w:ilvl w:val="1"/>
+          <w:numId w:val="1"/>
+        </w:numPr>
+        <w:rPr>
+          <w:sz w:val="24"/>
+          <w:szCs w:val="24"/>
+          <w:highlight w:val="green"/>
+        </w:rPr>
+      </w:pPr>
+      <w:r>
+        <w:rPr>
+          <w:sz w:val="24"/>
+          <w:szCs w:val="24"/>
+          <w:highlight w:val="green"/>
+        </w:rPr>
+        <w:t>Generate a random index for the player to spawn on</w:t>
+      </w:r>
+      <w:r>
+        <w:rPr>
+          <w:sz w:val="24"/>
+          <w:szCs w:val="24"/>
+          <w:highlight w:val="green"/>
+        </w:rPr>
+        <w:t xml:space="preserve">. </w:t>
+      </w:r>
+    </w:p>
+    <w:p>
+      <w:pPr>
+        <w:pStyle w:val="ListParagraph"/>
+        <w:numPr>
+          <w:ilvl w:val="0"/>
+          <w:numId w:val="1"/>
+        </w:numPr>
+        <w:rPr>
+          <w:sz w:val="24"/>
+          <w:szCs w:val="24"/>
+          <w:highlight w:val="green"/>
+        </w:rPr>
+      </w:pPr>
+      <w:r>
+        <w:rPr>
+          <w:sz w:val="24"/>
+          <w:szCs w:val="24"/>
+          <w:highlight w:val="green"/>
+        </w:rPr>
+        <w:t>Generate random questions</w:t>
+      </w:r>
+    </w:p>
+    <w:p>
+      <w:pPr>
+        <w:pStyle w:val="ListParagraph"/>
+        <w:numPr>
+          <w:ilvl w:val="1"/>
+          <w:numId w:val="1"/>
+        </w:numPr>
+        <w:rPr>
+          <w:sz w:val="24"/>
+          <w:szCs w:val="24"/>
+          <w:highlight w:val="green"/>
+        </w:rPr>
+      </w:pPr>
+      <w:r>
+        <w:rPr>
+          <w:sz w:val="24"/>
+          <w:szCs w:val="24"/>
+          <w:highlight w:val="green"/>
+        </w:rPr>
+        <w:t xml:space="preserve">Draw the questions at the top of the screen </w:t>
+      </w:r>
+    </w:p>
+    <w:p>
+      <w:pPr>
+        <w:pStyle w:val="ListParagraph"/>
+        <w:numPr>
+          <w:ilvl w:val="1"/>
+          <w:numId w:val="1"/>
+        </w:numPr>
+        <w:rPr>
+          <w:sz w:val="24"/>
+          <w:szCs w:val="24"/>
+          <w:highlight w:val="green"/>
+        </w:rPr>
+      </w:pPr>
+      <w:r>
+        <w:rPr>
+          <w:sz w:val="24"/>
+          <w:szCs w:val="24"/>
+          <w:highlight w:val="green"/>
+        </w:rPr>
+        <w:t xml:space="preserve">Generate new question if </w:t>
+      </w:r>
+      <w:r>
+        <w:rPr>
+          <w:sz w:val="24"/>
+          <w:szCs w:val="24"/>
+          <w:highlight w:val="green"/>
+        </w:rPr>
+        <w:t>the player has answered correctly</w:t>
+      </w:r>
+    </w:p>
+    <w:p>
+      <w:pPr>
+        <w:pStyle w:val="ListParagraph"/>
+        <w:numPr>
+          <w:ilvl w:val="0"/>
+          <w:numId w:val="1"/>
+        </w:numPr>
+        <w:rPr>
+          <w:sz w:val="24"/>
+          <w:szCs w:val="24"/>
+          <w:highlight w:val="green"/>
+        </w:rPr>
+      </w:pPr>
+      <w:r>
+        <w:rPr>
+          <w:sz w:val="24"/>
+          <w:szCs w:val="24"/>
+          <w:highlight w:val="green"/>
+        </w:rPr>
+        <w:t>Take user input</w:t>
+      </w:r>
+    </w:p>
+    <w:p>
+      <w:pPr>
+        <w:pStyle w:val="ListParagraph"/>
+        <w:numPr>
+          <w:ilvl w:val="1"/>
+          <w:numId w:val="1"/>
+        </w:numPr>
+        <w:rPr>
+          <w:sz w:val="24"/>
+          <w:szCs w:val="24"/>
+          <w:highlight w:val="green"/>
+        </w:rPr>
+      </w:pPr>
+      <w:r>
+        <w:rPr>
+          <w:sz w:val="24"/>
+          <w:szCs w:val="24"/>
+          <w:highlight w:val="green"/>
+        </w:rPr>
+        <w:t xml:space="preserve">The </w:t>
+      </w:r>
+      <w:r>
+        <w:rPr>
+          <w:sz w:val="24"/>
+          <w:szCs w:val="24"/>
+          <w:highlight w:val="green"/>
+        </w:rPr>
+        <w:t>“u</w:t>
+      </w:r>
+      <w:r>
+        <w:rPr>
+          <w:sz w:val="24"/>
+          <w:szCs w:val="24"/>
+          <w:highlight w:val="green"/>
+        </w:rPr>
+        <w:t xml:space="preserve">” key is to </w:t>
+      </w:r>
+      <w:r>
+        <w:rPr>
+          <w:sz w:val="24"/>
+          <w:szCs w:val="24"/>
+          <w:highlight w:val="green"/>
+        </w:rPr>
+        <w:t>move up the stack</w:t>
+      </w:r>
+    </w:p>
+    <w:p>
+      <w:pPr>
+        <w:pStyle w:val="ListParagraph"/>
+        <w:numPr>
+          <w:ilvl w:val="2"/>
+          <w:numId w:val="1"/>
+        </w:numPr>
+        <w:rPr>
+          <w:sz w:val="24"/>
+          <w:szCs w:val="24"/>
+          <w:highlight w:val="green"/>
+        </w:rPr>
+      </w:pPr>
+      <w:r>
+        <w:rPr>
+          <w:sz w:val="24"/>
+          <w:szCs w:val="24"/>
+          <w:highlight w:val="green"/>
+        </w:rPr>
+        <w:t>Move the player</w:t>
+      </w:r>
+      <w:r>
+        <w:rPr>
+          <w:sz w:val="24"/>
+          <w:szCs w:val="24"/>
+          <w:highlight w:val="green"/>
+        </w:rPr>
+        <w:t xml:space="preserve"> up the stack</w:t>
+      </w:r>
+    </w:p>
+    <w:p>
+      <w:pPr>
+        <w:pStyle w:val="ListParagraph"/>
+        <w:numPr>
+          <w:ilvl w:val="1"/>
+          <w:numId w:val="1"/>
+        </w:numPr>
+        <w:rPr>
+          <w:sz w:val="24"/>
+          <w:szCs w:val="24"/>
+          <w:highlight w:val="green"/>
+        </w:rPr>
+      </w:pPr>
+      <w:r>
+        <w:rPr>
+          <w:sz w:val="24"/>
+          <w:szCs w:val="24"/>
+          <w:highlight w:val="green"/>
+        </w:rPr>
+        <w:t>The “</w:t>
+      </w:r>
+      <w:r>
+        <w:rPr>
+          <w:sz w:val="24"/>
+          <w:szCs w:val="24"/>
+          <w:highlight w:val="green"/>
+        </w:rPr>
+        <w:t>j</w:t>
+      </w:r>
+      <w:r>
+        <w:rPr>
+          <w:sz w:val="24"/>
+          <w:szCs w:val="24"/>
+          <w:highlight w:val="green"/>
+        </w:rPr>
+        <w:t xml:space="preserve">” key is to </w:t>
+      </w:r>
+      <w:r>
+        <w:rPr>
+          <w:sz w:val="24"/>
+          <w:szCs w:val="24"/>
+          <w:highlight w:val="green"/>
+        </w:rPr>
+        <w:t>move down the stack</w:t>
+      </w:r>
+    </w:p>
+    <w:p>
+      <w:pPr>
+        <w:pStyle w:val="ListParagraph"/>
+        <w:numPr>
+          <w:ilvl w:val="2"/>
+          <w:numId w:val="1"/>
+        </w:numPr>
+        <w:rPr>
+          <w:sz w:val="24"/>
+          <w:szCs w:val="24"/>
+          <w:highlight w:val="green"/>
+        </w:rPr>
+      </w:pPr>
+      <w:r>
+        <w:rPr>
+          <w:sz w:val="24"/>
+          <w:szCs w:val="24"/>
+          <w:highlight w:val="green"/>
+        </w:rPr>
+        <w:t>Move the player down the stack</w:t>
+      </w:r>
+    </w:p>
+    <w:p>
+      <w:pPr>
+        <w:pStyle w:val="ListParagraph"/>
+        <w:numPr>
+          <w:ilvl w:val="0"/>
+          <w:numId w:val="1"/>
+        </w:numPr>
+        <w:rPr>
+          <w:sz w:val="24"/>
+          <w:szCs w:val="24"/>
+          <w:highlight w:val="green"/>
+        </w:rPr>
+      </w:pPr>
+      <w:r>
+        <w:rPr>
+          <w:sz w:val="24"/>
+          <w:szCs w:val="24"/>
+          <w:highlight w:val="green"/>
+        </w:rPr>
+        <w:t>Add a game over state</w:t>
+      </w:r>
+    </w:p>
+    <w:p>
+      <w:pPr>
+        <w:pStyle w:val="ListParagraph"/>
+        <w:numPr>
+          <w:ilvl w:val="1"/>
+          <w:numId w:val="1"/>
+        </w:numPr>
+        <w:rPr>
+          <w:sz w:val="24"/>
+          <w:szCs w:val="24"/>
+          <w:highlight w:val="green"/>
+        </w:rPr>
+      </w:pPr>
+      <w:r>
+        <w:rPr>
+          <w:sz w:val="24"/>
+          <w:szCs w:val="24"/>
+          <w:highlight w:val="green"/>
+        </w:rPr>
+        <w:t xml:space="preserve">If the player doesn’t answer the question within the time limit, then </w:t>
+      </w:r>
+      <w:r>
+        <w:rPr>
+          <w:sz w:val="24"/>
+          <w:szCs w:val="24"/>
+          <w:highlight w:val="green"/>
+        </w:rPr>
+        <w:t>show the restart menu</w:t>
+      </w:r>
+      <w:r>
+        <w:rPr>
+          <w:sz w:val="24"/>
+          <w:szCs w:val="24"/>
+          <w:highlight w:val="green"/>
+        </w:rPr>
+        <w:t xml:space="preserve"> </w:t>
+      </w:r>
+    </w:p>
+    <w:p>
+      <w:pPr>
+        <w:pStyle w:val="ListParagraph"/>
+        <w:numPr>
+          <w:ilvl w:val="0"/>
+          <w:numId w:val="1"/>
+        </w:numPr>
+        <w:rPr>
+          <w:sz w:val="24"/>
+          <w:szCs w:val="24"/>
+          <w:highlight w:val="green"/>
+        </w:rPr>
+      </w:pPr>
+      <w:r>
+        <w:rPr>
+          <w:sz w:val="24"/>
+          <w:szCs w:val="24"/>
+          <w:highlight w:val="green"/>
+        </w:rPr>
+        <w:t>Reset the game when the player returns to the main menu</w:t>
+      </w:r>
+    </w:p>
+    <w:p>
+      <w:pPr>
+        <w:pStyle w:val="ListParagraph"/>
+        <w:numPr>
+          <w:ilvl w:val="0"/>
+          <w:numId w:val="1"/>
+        </w:numPr>
+        <w:rPr>
+          <w:sz w:val="24"/>
+          <w:szCs w:val="24"/>
+          <w:highlight w:val="green"/>
+        </w:rPr>
+      </w:pPr>
+      <w:r>
+        <w:rPr>
+          <w:sz w:val="24"/>
+          <w:szCs w:val="24"/>
+          <w:highlight w:val="green"/>
+        </w:rPr>
+        <w:t>Modify the random question generator (Adjusting difficulty based on the mathematical operation)</w:t>
+      </w:r>
+    </w:p>
+    <w:p>
+      <w:pPr>
+        <w:pStyle w:val="ListParagraph"/>
+        <w:numPr>
+          <w:ilvl w:val="0"/>
+          <w:numId w:val="1"/>
+        </w:numPr>
+        <w:rPr>
+          <w:sz w:val="24"/>
+          <w:szCs w:val="24"/>
+          <w:highlight w:val="green"/>
+        </w:rPr>
+      </w:pPr>
+      <w:r>
+        <w:rPr>
+          <w:sz w:val="24"/>
+          <w:szCs w:val="24"/>
+          <w:highlight w:val="green"/>
+        </w:rPr>
+        <w:t>Make it clearer as to where the player is on the stack (Illustrated pointers, a circle on the stack element the player is at, etc.)</w:t>
+      </w:r>
+    </w:p>
+    <w:p>
+      <w:pPr>
+        <w:pStyle w:val="ListParagraph"/>
+        <w:numPr>
+          <w:ilvl w:val="0"/>
+          <w:numId w:val="1"/>
+        </w:numPr>
+        <w:rPr>
+          <w:sz w:val="24"/>
+          <w:szCs w:val="24"/>
+          <w:highlight w:val="green"/>
+        </w:rPr>
+      </w:pPr>
+      <w:r>
+        <w:rPr>
+          <w:sz w:val="24"/>
+          <w:szCs w:val="24"/>
+          <w:highlight w:val="green"/>
+        </w:rPr>
+        <w:t>Add a scoring system</w:t>
+      </w:r>
+    </w:p>
+    <w:p>
+      <w:pPr>
+        <w:pStyle w:val="ListParagraph"/>
+        <w:numPr>
+          <w:ilvl w:val="1"/>
+          <w:numId w:val="1"/>
+        </w:numPr>
+        <w:rPr>
+          <w:sz w:val="24"/>
+          <w:szCs w:val="24"/>
+          <w:highlight w:val="green"/>
+        </w:rPr>
+      </w:pPr>
+      <w:r>
+        <w:rPr>
+          <w:sz w:val="24"/>
+          <w:szCs w:val="24"/>
+          <w:highlight w:val="green"/>
+        </w:rPr>
+        <w:t xml:space="preserve">Whenever the player reaches the goal </w:t>
+      </w:r>
+      <w:r>
+        <w:rPr>
+          <w:sz w:val="24"/>
+          <w:szCs w:val="24"/>
+          <w:highlight w:val="green"/>
+        </w:rPr>
+        <w:t>element</w:t>
+      </w:r>
+      <w:r>
+        <w:rPr>
+          <w:sz w:val="24"/>
+          <w:szCs w:val="24"/>
+          <w:highlight w:val="green"/>
+        </w:rPr>
+        <w:t>, increase the score by one</w:t>
+      </w:r>
+    </w:p>
+    <w:p>
+      <w:pPr>
+        <w:pStyle w:val="ListParagraph"/>
+        <w:numPr>
+          <w:ilvl w:val="2"/>
+          <w:numId w:val="1"/>
+        </w:numPr>
+        <w:rPr>
+          <w:sz w:val="24"/>
+          <w:szCs w:val="24"/>
+          <w:highlight w:val="green"/>
+        </w:rPr>
+      </w:pPr>
+      <w:r>
+        <w:rPr>
+          <w:sz w:val="24"/>
+          <w:szCs w:val="24"/>
+          <w:highlight w:val="green"/>
+        </w:rPr>
+        <w:lastRenderedPageBreak/>
+        <w:t>Or yo</w:t>
+      </w:r>
+      <w:r>
+        <w:rPr>
+          <w:sz w:val="24"/>
+          <w:szCs w:val="24"/>
+          <w:highlight w:val="green"/>
+        </w:rPr>
+        <w:t xml:space="preserve">u could also add a bonus feature which is if they </w:t>
+      </w:r>
+      <w:r>
+        <w:rPr>
+          <w:sz w:val="24"/>
+          <w:szCs w:val="24"/>
+          <w:highlight w:val="green"/>
+        </w:rPr>
+        <w:t>reach the goal element</w:t>
+      </w:r>
+      <w:r>
+        <w:rPr>
+          <w:sz w:val="24"/>
+          <w:szCs w:val="24"/>
+          <w:highlight w:val="green"/>
+        </w:rPr>
+        <w:t>, the amount of score they receive would be greater</w:t>
+      </w:r>
+    </w:p>
+    <w:p>
+      <w:pPr>
+        <w:pStyle w:val="ListParagraph"/>
+        <w:ind w:left="1800"/>
+        <w:rPr>
+          <w:sz w:val="24"/>
+          <w:szCs w:val="24"/>
+        </w:rPr>
+      </w:pPr>
+    </w:p>
+    <w:p>
+      <w:pPr>
+        <w:pStyle w:val="ListParagraph"/>
+        <w:numPr>
+          <w:ilvl w:val="0"/>
+          <w:numId w:val="1"/>
+        </w:numPr>
+        <w:rPr>
+          <w:sz w:val="24"/>
+          <w:szCs w:val="24"/>
+          <w:highlight w:val="green"/>
+        </w:rPr>
+      </w:pPr>
+      <w:r>
+        <w:rPr>
+          <w:sz w:val="24"/>
+          <w:szCs w:val="24"/>
+          <w:highlight w:val="green"/>
+        </w:rPr>
+        <w:t>Give the players a choice whether they want to play the stack game with maths questions or spelling bee questions</w:t>
+      </w:r>
+    </w:p>
+    <w:p>
+      <w:pPr>
+        <w:pStyle w:val="ListParagraph"/>
+        <w:numPr>
+          <w:ilvl w:val="1"/>
+          <w:numId w:val="1"/>
+        </w:numPr>
+        <w:rPr>
+          <w:sz w:val="24"/>
+          <w:szCs w:val="24"/>
+          <w:highlight w:val="green"/>
+        </w:rPr>
+      </w:pPr>
+      <w:r>
+        <w:rPr>
+          <w:sz w:val="24"/>
+          <w:szCs w:val="24"/>
+          <w:highlight w:val="green"/>
+        </w:rPr>
+        <w:t>In the spelling bee version, they just have to correctly spell the letter to travel up and down</w:t>
+      </w:r>
+      <w:r>
+        <w:rPr>
+          <w:sz w:val="24"/>
+          <w:szCs w:val="24"/>
+          <w:highlight w:val="green"/>
+        </w:rPr>
+        <w:t>.</w:t>
+      </w:r>
+    </w:p>
+    <w:p>
+      <w:pPr>
+        <w:pStyle w:val="ListParagraph"/>
+        <w:numPr>
+          <w:ilvl w:val="1"/>
+          <w:numId w:val="1"/>
+        </w:numPr>
+        <w:rPr>
+          <w:sz w:val="24"/>
+          <w:szCs w:val="24"/>
+          <w:highlight w:val="green"/>
+        </w:rPr>
+      </w:pPr>
+      <w:r>
+        <w:rPr>
+          <w:sz w:val="24"/>
+          <w:szCs w:val="24"/>
+          <w:highlight w:val="green"/>
+        </w:rPr>
+        <w:t xml:space="preserve">If maths mode is on: </w:t>
+      </w:r>
+    </w:p>
+    <w:p>
+      <w:pPr>
+        <w:pStyle w:val="ListParagraph"/>
+        <w:numPr>
+          <w:ilvl w:val="2"/>
+          <w:numId w:val="1"/>
+        </w:numPr>
+        <w:rPr>
+          <w:sz w:val="24"/>
+          <w:szCs w:val="24"/>
+          <w:highlight w:val="green"/>
+        </w:rPr>
+      </w:pPr>
+      <w:r>
+        <w:rPr>
+          <w:sz w:val="24"/>
+          <w:szCs w:val="24"/>
+          <w:highlight w:val="green"/>
+        </w:rPr>
+        <w:t>Generate maths questions</w:t>
+      </w:r>
+    </w:p>
+    <w:p>
+      <w:pPr>
+        <w:pStyle w:val="ListParagraph"/>
+        <w:numPr>
+          <w:ilvl w:val="2"/>
+          <w:numId w:val="1"/>
+        </w:numPr>
+        <w:rPr>
+          <w:sz w:val="24"/>
+          <w:szCs w:val="24"/>
+          <w:highlight w:val="green"/>
+        </w:rPr>
+      </w:pPr>
+      <w:r>
+        <w:rPr>
+          <w:sz w:val="24"/>
+          <w:szCs w:val="24"/>
+          <w:highlight w:val="green"/>
+        </w:rPr>
+        <w:t>User can only type numbers</w:t>
+      </w:r>
+    </w:p>
+    <w:p>
+      <w:pPr>
+        <w:pStyle w:val="ListParagraph"/>
+        <w:numPr>
+          <w:ilvl w:val="1"/>
+          <w:numId w:val="1"/>
+        </w:numPr>
+        <w:rPr>
+          <w:sz w:val="24"/>
+          <w:szCs w:val="24"/>
+          <w:highlight w:val="green"/>
+        </w:rPr>
+      </w:pPr>
+      <w:r>
+        <w:rPr>
+          <w:sz w:val="24"/>
+          <w:szCs w:val="24"/>
+          <w:highlight w:val="green"/>
+        </w:rPr>
+        <w:t>If spelling mode is on:</w:t>
+      </w:r>
+    </w:p>
+    <w:p>
+      <w:pPr>
+        <w:pStyle w:val="ListParagraph"/>
+        <w:numPr>
+          <w:ilvl w:val="2"/>
+          <w:numId w:val="1"/>
+        </w:numPr>
+        <w:rPr>
+          <w:sz w:val="24"/>
+          <w:szCs w:val="24"/>
+          <w:highlight w:val="green"/>
+        </w:rPr>
+      </w:pPr>
+      <w:r>
+        <w:rPr>
+          <w:sz w:val="24"/>
+          <w:szCs w:val="24"/>
+          <w:highlight w:val="green"/>
+        </w:rPr>
+        <w:t>Generate spelling questions</w:t>
+      </w:r>
+    </w:p>
+    <w:p>
+      <w:pPr>
+        <w:pStyle w:val="ListParagraph"/>
+        <w:numPr>
+          <w:ilvl w:val="2"/>
+          <w:numId w:val="1"/>
+        </w:numPr>
+        <w:rPr>
+          <w:sz w:val="24"/>
+          <w:szCs w:val="24"/>
+          <w:highlight w:val="green"/>
+        </w:rPr>
+      </w:pPr>
+      <w:r>
+        <w:rPr>
+          <w:sz w:val="24"/>
+          <w:szCs w:val="24"/>
+          <w:highlight w:val="green"/>
+        </w:rPr>
+        <w:t xml:space="preserve">User can only type </w:t>
+      </w:r>
+      <w:r>
+        <w:rPr>
+          <w:sz w:val="24"/>
+          <w:szCs w:val="24"/>
+          <w:highlight w:val="green"/>
+        </w:rPr>
+        <w:t>letters</w:t>
+      </w:r>
+      <w:r>
+        <w:rPr>
+          <w:sz w:val="24"/>
+          <w:szCs w:val="24"/>
+          <w:highlight w:val="green"/>
+        </w:rPr>
+        <w:t xml:space="preserve"> of the alphabet</w:t>
+      </w:r>
+    </w:p>
+    <w:p>
+      <w:pPr>
+        <w:pStyle w:val="ListParagraph"/>
+        <w:numPr>
+          <w:ilvl w:val="3"/>
+          <w:numId w:val="1"/>
+        </w:numPr>
+        <w:rPr>
+          <w:sz w:val="24"/>
+          <w:szCs w:val="24"/>
+          <w:highlight w:val="green"/>
+        </w:rPr>
+      </w:pPr>
+      <w:r>
+        <w:rPr>
+          <w:sz w:val="24"/>
+          <w:szCs w:val="24"/>
+          <w:highlight w:val="green"/>
+        </w:rPr>
+        <w:t>Create a list containing the unicode values of all the letters in the alphabet</w:t>
+      </w:r>
+      <w:r>
+        <w:rPr>
+          <w:sz w:val="24"/>
+          <w:szCs w:val="24"/>
+          <w:highlight w:val="green"/>
+        </w:rPr>
+        <w:t xml:space="preserve"> and set it as a condition before concatenating the letter to the user text.</w:t>
+      </w:r>
+    </w:p>
+    <w:p>
+      <w:pPr>
+        <w:pStyle w:val="ListParagraph"/>
+        <w:numPr>
+          <w:ilvl w:val="0"/>
+          <w:numId w:val="1"/>
+        </w:numPr>
+        <w:rPr>
+          <w:sz w:val="24"/>
+          <w:szCs w:val="24"/>
+          <w:highlight w:val="green"/>
+        </w:rPr>
+      </w:pPr>
+      <w:r>
+        <w:rPr>
+          <w:sz w:val="24"/>
+          <w:szCs w:val="24"/>
+          <w:highlight w:val="green"/>
+        </w:rPr>
+        <w:t xml:space="preserve">Add a text that is displayed on the screen </w:t>
+      </w:r>
+      <w:r>
+        <w:rPr>
+          <w:sz w:val="24"/>
+          <w:szCs w:val="24"/>
+          <w:highlight w:val="green"/>
+        </w:rPr>
+        <w:t>for 1 second that displays whether the player answered the question correctly/incorrectly</w:t>
+      </w:r>
+    </w:p>
+    <w:p>
+      <w:pPr>
+        <w:pStyle w:val="ListParagraph"/>
+        <w:numPr>
+          <w:ilvl w:val="0"/>
+          <w:numId w:val="1"/>
+        </w:numPr>
+        <w:rPr>
+          <w:sz w:val="24"/>
+          <w:szCs w:val="24"/>
+          <w:highlight w:val="green"/>
+        </w:rPr>
+      </w:pPr>
+      <w:r>
+        <w:rPr>
+          <w:sz w:val="24"/>
+          <w:szCs w:val="24"/>
+          <w:highlight w:val="green"/>
+        </w:rPr>
+        <w:t>Limit the fps using clock.tick(60)</w:t>
+      </w:r>
+    </w:p>
+    <w:p>
+      <w:pPr>
+        <w:pStyle w:val="ListParagraph"/>
+        <w:numPr>
+          <w:ilvl w:val="0"/>
+          <w:numId w:val="1"/>
+        </w:numPr>
+        <w:rPr>
+          <w:sz w:val="24"/>
+          <w:szCs w:val="24"/>
+          <w:highlight w:val="green"/>
+        </w:rPr>
+      </w:pPr>
+      <w:r>
+        <w:rPr>
+          <w:sz w:val="24"/>
+          <w:szCs w:val="24"/>
+          <w:highlight w:val="green"/>
+        </w:rPr>
+        <w:t xml:space="preserve">Add the controls </w:t>
+      </w:r>
+      <w:r>
+        <w:rPr>
+          <w:sz w:val="24"/>
+          <w:szCs w:val="24"/>
+          <w:highlight w:val="green"/>
+        </w:rPr>
+        <w:t xml:space="preserve">to the </w:t>
+      </w:r>
+      <w:r>
+        <w:rPr>
+          <w:sz w:val="24"/>
+          <w:szCs w:val="24"/>
+          <w:highlight w:val="green"/>
+        </w:rPr>
+        <w:t xml:space="preserve">controls </w:t>
+      </w:r>
+      <w:r>
+        <w:rPr>
+          <w:sz w:val="24"/>
+          <w:szCs w:val="24"/>
+          <w:highlight w:val="green"/>
+        </w:rPr>
+        <w:t xml:space="preserve">menu </w:t>
+      </w:r>
+      <w:r>
+        <w:rPr>
+          <w:sz w:val="24"/>
+          <w:szCs w:val="24"/>
+          <w:highlight w:val="green"/>
+        </w:rPr>
+        <w:t>and change the aesthetic o</w:t>
+      </w:r>
+      <w:r>
+        <w:rPr>
+          <w:sz w:val="24"/>
+          <w:szCs w:val="24"/>
+          <w:highlight w:val="green"/>
+        </w:rPr>
+        <w:t xml:space="preserve">f all of the </w:t>
+      </w:r>
+      <w:r>
+        <w:rPr>
+          <w:sz w:val="24"/>
+          <w:szCs w:val="24"/>
+          <w:highlight w:val="green"/>
+        </w:rPr>
+        <w:t>menus</w:t>
+      </w:r>
+    </w:p>
+    <w:p>
+      <w:pPr>
+        <w:pStyle w:val="ListParagraph"/>
+        <w:numPr>
+          <w:ilvl w:val="0"/>
+          <w:numId w:val="1"/>
+        </w:numPr>
+        <w:rPr>
+          <w:sz w:val="24"/>
+          <w:szCs w:val="24"/>
+          <w:highlight w:val="green"/>
+        </w:rPr>
+      </w:pPr>
+      <w:r>
+        <w:rPr>
+          <w:sz w:val="24"/>
+          <w:szCs w:val="24"/>
+          <w:highlight w:val="green"/>
+        </w:rPr>
+        <w:t xml:space="preserve">Moving all of the current stack game into its own function </w:t>
+      </w:r>
+    </w:p>
+    <w:p>
+      <w:pPr>
+        <w:pStyle w:val="ListParagraph"/>
+        <w:numPr>
+          <w:ilvl w:val="0"/>
+          <w:numId w:val="1"/>
+        </w:numPr>
+        <w:rPr>
+          <w:sz w:val="24"/>
+          <w:szCs w:val="24"/>
+          <w:highlight w:val="green"/>
+        </w:rPr>
+      </w:pPr>
+      <w:r>
+        <w:rPr>
+          <w:sz w:val="24"/>
+          <w:szCs w:val="24"/>
+          <w:highlight w:val="green"/>
+        </w:rPr>
+        <w:t>Create a menu for choosing which version of the stack game they want to play</w:t>
+      </w:r>
+    </w:p>
+    <w:p>
+      <w:pPr>
+        <w:pStyle w:val="ListParagraph"/>
+        <w:numPr>
+          <w:ilvl w:val="0"/>
+          <w:numId w:val="1"/>
+        </w:numPr>
+        <w:rPr>
+          <w:sz w:val="24"/>
+          <w:szCs w:val="24"/>
+          <w:highlight w:val="green"/>
+        </w:rPr>
+      </w:pPr>
+      <w:r>
+        <w:rPr>
+          <w:sz w:val="24"/>
+          <w:szCs w:val="24"/>
+          <w:highlight w:val="green"/>
+        </w:rPr>
+        <w:t xml:space="preserve">Make a different version of the stack game, the first one is to travel to the goal element. The second one is </w:t>
+      </w:r>
+      <w:r>
+        <w:rPr>
+          <w:sz w:val="24"/>
+          <w:szCs w:val="24"/>
+          <w:highlight w:val="green"/>
+        </w:rPr>
+        <w:t xml:space="preserve">that every </w:t>
+      </w:r>
+      <w:r>
+        <w:rPr>
+          <w:sz w:val="24"/>
+          <w:szCs w:val="24"/>
+          <w:highlight w:val="green"/>
+        </w:rPr>
+        <w:t xml:space="preserve">5 </w:t>
+      </w:r>
+      <w:r>
+        <w:rPr>
+          <w:sz w:val="24"/>
+          <w:szCs w:val="24"/>
+          <w:highlight w:val="green"/>
+        </w:rPr>
+        <w:t>seconds, there will be</w:t>
+      </w:r>
+      <w:r>
+        <w:rPr>
+          <w:sz w:val="24"/>
+          <w:szCs w:val="24"/>
+          <w:highlight w:val="green"/>
+        </w:rPr>
+        <w:t xml:space="preserve"> a specific height </w:t>
+      </w:r>
+      <w:r>
+        <w:rPr>
+          <w:sz w:val="24"/>
+          <w:szCs w:val="24"/>
+          <w:highlight w:val="green"/>
+        </w:rPr>
+        <w:t>that the player has to be in by the timer is up.</w:t>
+      </w:r>
+    </w:p>
+    <w:p>
+      <w:pPr>
+        <w:pStyle w:val="ListParagraph"/>
+        <w:numPr>
+          <w:ilvl w:val="1"/>
+          <w:numId w:val="1"/>
+        </w:numPr>
+        <w:rPr>
+          <w:sz w:val="24"/>
+          <w:szCs w:val="24"/>
+          <w:highlight w:val="green"/>
+        </w:rPr>
+      </w:pPr>
+      <w:r>
+        <w:rPr>
+          <w:sz w:val="24"/>
+          <w:szCs w:val="24"/>
+          <w:highlight w:val="green"/>
+        </w:rPr>
+        <w:t xml:space="preserve">Create a new function </w:t>
+      </w:r>
+      <w:r>
+        <w:rPr>
+          <w:sz w:val="24"/>
+          <w:szCs w:val="24"/>
+          <w:highlight w:val="green"/>
+        </w:rPr>
+        <w:t>for the other version of the stack game</w:t>
+      </w:r>
+    </w:p>
+    <w:p>
+      <w:pPr>
+        <w:pStyle w:val="ListParagraph"/>
+        <w:numPr>
+          <w:ilvl w:val="1"/>
+          <w:numId w:val="1"/>
+        </w:numPr>
+        <w:rPr>
+          <w:sz w:val="24"/>
+          <w:szCs w:val="24"/>
+          <w:highlight w:val="green"/>
+        </w:rPr>
+      </w:pPr>
+      <w:r>
+        <w:rPr>
+          <w:sz w:val="24"/>
+          <w:szCs w:val="24"/>
+          <w:highlight w:val="green"/>
+        </w:rPr>
+        <w:t xml:space="preserve">Add a new score system for the game 2 </w:t>
+      </w:r>
+    </w:p>
+    <w:p>
+      <w:pPr>
+        <w:pStyle w:val="ListParagraph"/>
+        <w:numPr>
+          <w:ilvl w:val="2"/>
+          <w:numId w:val="1"/>
+        </w:numPr>
+        <w:rPr>
+          <w:sz w:val="24"/>
+          <w:szCs w:val="24"/>
+          <w:highlight w:val="green"/>
+        </w:rPr>
+      </w:pPr>
+      <w:r>
+        <w:rPr>
+          <w:sz w:val="24"/>
+          <w:szCs w:val="24"/>
+          <w:highlight w:val="green"/>
+        </w:rPr>
+        <w:t xml:space="preserve">Make the seconds slowly decrease by 0.2 seconds </w:t>
+      </w:r>
+      <w:r>
+        <w:rPr>
+          <w:sz w:val="24"/>
+          <w:szCs w:val="24"/>
+          <w:highlight w:val="green"/>
+        </w:rPr>
+        <w:t xml:space="preserve">every 5 seconds and limit it to 3 seconds. </w:t>
+      </w:r>
+    </w:p>
+    <w:p>
+      <w:pPr>
+        <w:pStyle w:val="ListParagraph"/>
+        <w:numPr>
+          <w:ilvl w:val="2"/>
+          <w:numId w:val="1"/>
+        </w:numPr>
+        <w:rPr>
+          <w:sz w:val="24"/>
+          <w:szCs w:val="24"/>
+          <w:highlight w:val="green"/>
+        </w:rPr>
+      </w:pPr>
+      <w:r>
+        <w:rPr>
+          <w:sz w:val="24"/>
+          <w:szCs w:val="24"/>
+          <w:highlight w:val="green"/>
+        </w:rPr>
+        <w:t>Score is based on how many “rounds” the player can survive</w:t>
+      </w:r>
+    </w:p>
+    <w:p>
+      <w:pPr>
+        <w:pStyle w:val="ListParagraph"/>
+        <w:numPr>
+          <w:ilvl w:val="1"/>
+          <w:numId w:val="1"/>
+        </w:numPr>
+        <w:rPr>
+          <w:sz w:val="24"/>
+          <w:szCs w:val="24"/>
+          <w:highlight w:val="green"/>
+        </w:rPr>
+      </w:pPr>
+      <w:r>
+        <w:rPr>
+          <w:sz w:val="24"/>
+          <w:szCs w:val="24"/>
+          <w:highlight w:val="green"/>
+        </w:rPr>
+        <w:t xml:space="preserve">Change the functionality of the stack (i.e. add popping and </w:t>
+      </w:r>
+      <w:r>
+        <w:rPr>
+          <w:sz w:val="24"/>
+          <w:szCs w:val="24"/>
+          <w:highlight w:val="green"/>
+        </w:rPr>
+        <w:t>pushing elements</w:t>
+      </w:r>
+    </w:p>
+    <w:p>
+      <w:pPr>
+        <w:pStyle w:val="ListParagraph"/>
+        <w:numPr>
+          <w:ilvl w:val="2"/>
+          <w:numId w:val="1"/>
+        </w:numPr>
+        <w:rPr>
+          <w:sz w:val="24"/>
+          <w:szCs w:val="24"/>
+          <w:highlight w:val="green"/>
+        </w:rPr>
+      </w:pPr>
+      <w:r>
+        <w:rPr>
+          <w:sz w:val="24"/>
+          <w:szCs w:val="24"/>
+          <w:highlight w:val="green"/>
+        </w:rPr>
+        <w:t>You can push and pop elements</w:t>
+      </w:r>
+      <w:r>
+        <w:rPr>
+          <w:sz w:val="24"/>
+          <w:szCs w:val="24"/>
+          <w:highlight w:val="green"/>
+        </w:rPr>
+        <w:t xml:space="preserve"> under</w:t>
+      </w:r>
+      <w:r>
+        <w:rPr>
+          <w:sz w:val="24"/>
+          <w:szCs w:val="24"/>
+          <w:highlight w:val="green"/>
+        </w:rPr>
+        <w:t xml:space="preserve"> the player, </w:t>
+      </w:r>
+      <w:r>
+        <w:rPr>
+          <w:sz w:val="24"/>
+          <w:szCs w:val="24"/>
+          <w:highlight w:val="green"/>
+        </w:rPr>
+        <w:t xml:space="preserve"> onto the stack to reach the height</w:t>
+      </w:r>
+      <w:r>
+        <w:rPr>
+          <w:sz w:val="24"/>
+          <w:szCs w:val="24"/>
+          <w:highlight w:val="green"/>
+        </w:rPr>
+        <w:t xml:space="preserve"> desired.</w:t>
+      </w:r>
+    </w:p>
+    <w:p>
+      <w:pPr>
+        <w:pStyle w:val="ListParagraph"/>
+        <w:numPr>
+          <w:ilvl w:val="1"/>
+          <w:numId w:val="1"/>
+        </w:numPr>
+        <w:rPr>
+          <w:sz w:val="24"/>
+          <w:szCs w:val="24"/>
+          <w:highlight w:val="green"/>
+        </w:rPr>
+      </w:pPr>
+      <w:r>
+        <w:rPr>
+          <w:sz w:val="24"/>
+          <w:szCs w:val="24"/>
+          <w:highlight w:val="green"/>
+        </w:rPr>
+        <w:t>Have a threshold height that the player must be at by the time the timer runs out.</w:t>
+      </w:r>
+    </w:p>
+    <w:p>
+      <w:pPr>
+        <w:pStyle w:val="ListParagraph"/>
+        <w:numPr>
+          <w:ilvl w:val="2"/>
+          <w:numId w:val="1"/>
+        </w:numPr>
+        <w:rPr>
+          <w:sz w:val="24"/>
+          <w:szCs w:val="24"/>
+          <w:highlight w:val="green"/>
+        </w:rPr>
+      </w:pPr>
+      <w:r>
+        <w:rPr>
+          <w:sz w:val="24"/>
+          <w:szCs w:val="24"/>
+          <w:highlight w:val="green"/>
+        </w:rPr>
+        <w:t xml:space="preserve">Draw the dashed lines at the threshold height </w:t>
+      </w:r>
+      <w:r>
+        <w:rPr>
+          <w:sz w:val="24"/>
+          <w:szCs w:val="24"/>
+          <w:highlight w:val="green"/>
+        </w:rPr>
+        <w:t>(which is randomly generated)</w:t>
+      </w:r>
+    </w:p>
+    <w:p>
+      <w:pPr>
+        <w:pStyle w:val="ListParagraph"/>
+        <w:numPr>
+          <w:ilvl w:val="0"/>
+          <w:numId w:val="1"/>
+        </w:numPr>
+        <w:rPr>
+          <w:sz w:val="24"/>
+          <w:szCs w:val="24"/>
+          <w:highlight w:val="green"/>
+        </w:rPr>
+      </w:pPr>
+      <w:r>
+        <w:rPr>
+          <w:sz w:val="24"/>
+          <w:szCs w:val="24"/>
+          <w:highlight w:val="green"/>
+        </w:rPr>
+        <w:t>Change the timer for the second game so that when it runs out, it checks if the player is at the given threshold height (this can be done by checking</w:t>
+      </w:r>
+      <w:r>
+        <w:rPr>
+          <w:sz w:val="24"/>
+          <w:szCs w:val="24"/>
+          <w:highlight w:val="green"/>
+        </w:rPr>
+        <w:t xml:space="preserve"> </w:t>
+      </w:r>
+      <w:r>
+        <w:rPr>
+          <w:sz w:val="24"/>
+          <w:szCs w:val="24"/>
+          <w:highlight w:val="green"/>
+        </w:rPr>
+        <w:t>the length of the stack list</w:t>
+      </w:r>
+      <w:r>
+        <w:rPr>
+          <w:sz w:val="24"/>
+          <w:szCs w:val="24"/>
+          <w:highlight w:val="green"/>
+        </w:rPr>
+        <w:t xml:space="preserve">). </w:t>
+      </w:r>
+    </w:p>
+    <w:p>
+      <w:pPr>
+        <w:pStyle w:val="ListParagraph"/>
+        <w:numPr>
+          <w:ilvl w:val="1"/>
+          <w:numId w:val="1"/>
+        </w:numPr>
+        <w:rPr>
+          <w:sz w:val="24"/>
+          <w:szCs w:val="24"/>
+          <w:highlight w:val="green"/>
+        </w:rPr>
+      </w:pPr>
+      <w:r>
+        <w:rPr>
+          <w:sz w:val="24"/>
+          <w:szCs w:val="24"/>
+          <w:highlight w:val="green"/>
+        </w:rPr>
+        <w:t>If the player has reached the desired height, th</w:t>
+      </w:r>
+      <w:r>
+        <w:rPr>
+          <w:sz w:val="24"/>
+          <w:szCs w:val="24"/>
+          <w:highlight w:val="green"/>
+        </w:rPr>
+        <w:t>en</w:t>
+      </w:r>
+      <w:r>
+        <w:rPr>
+          <w:sz w:val="24"/>
+          <w:szCs w:val="24"/>
+          <w:highlight w:val="green"/>
+        </w:rPr>
+        <w:t>:</w:t>
+      </w:r>
+    </w:p>
+    <w:p>
+      <w:pPr>
+        <w:pStyle w:val="ListParagraph"/>
+        <w:numPr>
+          <w:ilvl w:val="2"/>
+          <w:numId w:val="1"/>
+        </w:numPr>
+        <w:rPr>
+          <w:sz w:val="24"/>
+          <w:szCs w:val="24"/>
+          <w:highlight w:val="green"/>
+        </w:rPr>
+      </w:pPr>
+      <w:r>
+        <w:rPr>
+          <w:sz w:val="24"/>
+          <w:szCs w:val="24"/>
+          <w:highlight w:val="green"/>
+        </w:rPr>
+        <w:t>Reset the timer</w:t>
+      </w:r>
+    </w:p>
+    <w:p>
+      <w:pPr>
+        <w:pStyle w:val="ListParagraph"/>
+        <w:numPr>
+          <w:ilvl w:val="3"/>
+          <w:numId w:val="1"/>
+        </w:numPr>
+        <w:rPr>
+          <w:sz w:val="24"/>
+          <w:szCs w:val="24"/>
+          <w:highlight w:val="green"/>
+        </w:rPr>
+      </w:pPr>
+      <w:r>
+        <w:rPr>
+          <w:sz w:val="24"/>
+          <w:szCs w:val="24"/>
+          <w:highlight w:val="green"/>
+        </w:rPr>
+        <w:t>Could add a feature where every iteration, it will remove 0.2</w:t>
+      </w:r>
+      <w:r>
+        <w:rPr>
+          <w:sz w:val="24"/>
+          <w:szCs w:val="24"/>
+          <w:highlight w:val="green"/>
+        </w:rPr>
+        <w:t xml:space="preserve"> </w:t>
+      </w:r>
+      <w:r>
+        <w:rPr>
+          <w:sz w:val="24"/>
+          <w:szCs w:val="24"/>
+          <w:highlight w:val="green"/>
+        </w:rPr>
+        <w:t>seconds every time until it reaches a specific limit</w:t>
+      </w:r>
+      <w:r>
+        <w:rPr>
+          <w:sz w:val="24"/>
+          <w:szCs w:val="24"/>
+          <w:highlight w:val="green"/>
+        </w:rPr>
+        <w:t xml:space="preserve"> e.g. </w:t>
+      </w:r>
+      <w:r>
+        <w:rPr>
+          <w:sz w:val="24"/>
+          <w:szCs w:val="24"/>
+          <w:highlight w:val="green"/>
+        </w:rPr>
+        <w:t xml:space="preserve">6 </w:t>
+      </w:r>
+      <w:r>
+        <w:rPr>
+          <w:sz w:val="24"/>
+          <w:szCs w:val="24"/>
+          <w:highlight w:val="green"/>
+        </w:rPr>
+        <w:t>seconds</w:t>
+      </w:r>
+      <w:r>
+        <w:rPr>
+          <w:sz w:val="24"/>
+          <w:szCs w:val="24"/>
+          <w:highlight w:val="green"/>
+        </w:rPr>
+        <w:t>.</w:t>
+      </w:r>
+    </w:p>
+    <w:p>
+      <w:pPr>
+        <w:pStyle w:val="ListParagraph"/>
+        <w:numPr>
+          <w:ilvl w:val="2"/>
+          <w:numId w:val="1"/>
+        </w:numPr>
+        <w:rPr>
+          <w:sz w:val="24"/>
+          <w:szCs w:val="24"/>
+          <w:highlight w:val="green"/>
+        </w:rPr>
+      </w:pPr>
+      <w:r>
+        <w:rPr>
+          <w:sz w:val="24"/>
+          <w:szCs w:val="24"/>
+          <w:highlight w:val="green"/>
+        </w:rPr>
+        <w:t>Generate a new word and reset the user text</w:t>
+      </w:r>
+    </w:p>
+    <w:p>
+      <w:pPr>
+        <w:pStyle w:val="ListParagraph"/>
+        <w:numPr>
+          <w:ilvl w:val="2"/>
+          <w:numId w:val="1"/>
+        </w:numPr>
+        <w:rPr>
+          <w:sz w:val="24"/>
+          <w:szCs w:val="24"/>
+          <w:highlight w:val="green"/>
+        </w:rPr>
+      </w:pPr>
+      <w:r>
+        <w:rPr>
+          <w:sz w:val="24"/>
+          <w:szCs w:val="24"/>
+          <w:highlight w:val="green"/>
+        </w:rPr>
+        <w:lastRenderedPageBreak/>
+        <w:t>Generate a new threshold height</w:t>
+      </w:r>
+    </w:p>
+    <w:p>
+      <w:pPr>
+        <w:pStyle w:val="ListParagraph"/>
+        <w:numPr>
+          <w:ilvl w:val="3"/>
+          <w:numId w:val="1"/>
+        </w:numPr>
+        <w:rPr>
+          <w:sz w:val="24"/>
+          <w:szCs w:val="24"/>
+          <w:highlight w:val="green"/>
+        </w:rPr>
+      </w:pPr>
+      <w:r>
+        <w:rPr>
+          <w:sz w:val="24"/>
+          <w:szCs w:val="24"/>
+          <w:highlight w:val="green"/>
+        </w:rPr>
+        <w:t>Ensure that the new threshold height is not the same as the last one.</w:t>
+      </w:r>
+    </w:p>
+    <w:p>
+      <w:pPr>
+        <w:pStyle w:val="ListParagraph"/>
+        <w:numPr>
+          <w:ilvl w:val="1"/>
+          <w:numId w:val="1"/>
+        </w:numPr>
+        <w:rPr>
+          <w:sz w:val="24"/>
+          <w:szCs w:val="24"/>
+          <w:highlight w:val="green"/>
+        </w:rPr>
+      </w:pPr>
+      <w:r>
+        <w:rPr>
+          <w:sz w:val="24"/>
+          <w:szCs w:val="24"/>
+          <w:highlight w:val="green"/>
+        </w:rPr>
+        <w:t>Otherwise end the gam</w:t>
+      </w:r>
+      <w:r>
+        <w:rPr>
+          <w:sz w:val="24"/>
+          <w:szCs w:val="24"/>
+          <w:highlight w:val="green"/>
+        </w:rPr>
+        <w:t>e</w:t>
+      </w:r>
+    </w:p>
+    <w:p>
+      <w:pPr>
+        <w:pStyle w:val="ListParagraph"/>
+        <w:numPr>
+          <w:ilvl w:val="0"/>
+          <w:numId w:val="1"/>
+        </w:numPr>
+        <w:rPr>
+          <w:sz w:val="24"/>
+          <w:szCs w:val="24"/>
+          <w:highlight w:val="green"/>
+        </w:rPr>
+      </w:pPr>
+      <w:r>
+        <w:rPr>
+          <w:sz w:val="24"/>
+          <w:szCs w:val="24"/>
+          <w:highlight w:val="green"/>
+        </w:rPr>
+        <w:t xml:space="preserve">Modify the reset_game function to work with both </w:t>
+      </w:r>
+      <w:r>
+        <w:rPr>
+          <w:sz w:val="24"/>
+          <w:szCs w:val="24"/>
+          <w:highlight w:val="green"/>
+        </w:rPr>
+        <w:t>versions of the game (or make a new one)</w:t>
+      </w:r>
+      <w:r>
+        <w:rPr>
+          <w:sz w:val="24"/>
+          <w:szCs w:val="24"/>
+          <w:highlight w:val="green"/>
+        </w:rPr>
+        <w:t xml:space="preserve"> </w:t>
+      </w:r>
+    </w:p>
+    <w:p>
+      <w:pPr>
+        <w:pStyle w:val="ListParagraph"/>
+        <w:numPr>
+          <w:ilvl w:val="1"/>
+          <w:numId w:val="1"/>
+        </w:numPr>
+        <w:rPr>
+          <w:sz w:val="24"/>
+          <w:szCs w:val="24"/>
+          <w:highlight w:val="green"/>
+        </w:rPr>
+      </w:pPr>
+      <w:r>
+        <w:rPr>
+          <w:sz w:val="24"/>
+          <w:szCs w:val="24"/>
+          <w:highlight w:val="green"/>
+        </w:rPr>
+        <w:t>Add conditions where if it was menu.game_v1 or menu.game_v2, and then reset the variables accordingly</w:t>
+      </w:r>
+    </w:p>
+    <w:p>
+      <w:pPr>
+        <w:pStyle w:val="ListParagraph"/>
+        <w:numPr>
+          <w:ilvl w:val="0"/>
+          <w:numId w:val="1"/>
+        </w:numPr>
+        <w:rPr>
+          <w:sz w:val="24"/>
+          <w:szCs w:val="24"/>
+          <w:highlight w:val="green"/>
+        </w:rPr>
+      </w:pPr>
+      <w:r>
+        <w:rPr>
+          <w:sz w:val="24"/>
+          <w:szCs w:val="24"/>
+          <w:highlight w:val="green"/>
+        </w:rPr>
+        <w:t>Have separate high scores for the two games</w:t>
+      </w:r>
     </w:p>
     <w:sectPr>
       <w:pgSz w:w="11906" w:h="16838"/>
@@ -263,7 +2031,7 @@
         <w:rFonts w:ascii="Wingdings" w:hAnsi="Wingdings" w:hint="default"/>
       </w:rPr>
     </w:lvl>
-    <w:lvl w:ilvl="3" w:tplc="08090001" w:tentative="1">
+    <w:lvl w:ilvl="3" w:tplc="08090001">
       <w:start w:val="1"/>
       <w:numFmt w:val="bullet"/>
       <w:lvlText w:val=""/>

</xml_diff>